<commit_message>
add expacted result for TC03
</commit_message>
<xml_diff>
--- a/lab09/TestSuite/TestSuite_9_1.docx
+++ b/lab09/TestSuite/TestSuite_9_1.docx
@@ -1330,7 +1330,16 @@
                 <w:szCs w:val="20"/>
                 <w:lang w:val="en-US"/>
               </w:rPr>
-              <w:t xml:space="preserve"> = 25</w:t>
+              <w:t xml:space="preserve"> = 2</w:t>
+            </w:r>
+            <w:r>
+              <w:rPr>
+                <w:rFonts w:ascii="Arial" w:eastAsia="Arial" w:hAnsi="Arial" w:cs="Arial"/>
+                <w:sz w:val="20"/>
+                <w:szCs w:val="20"/>
+                <w:lang w:val="en-US"/>
+              </w:rPr>
+              <w:t>23</w:t>
             </w:r>
           </w:p>
         </w:tc>
@@ -2116,154 +2125,73 @@
                 <w:szCs w:val="20"/>
                 <w:lang w:val="en-US"/>
               </w:rPr>
-              <w:t>08</w:t>
-            </w:r>
-            <w:r>
-              <w:rPr>
-                <w:rFonts w:ascii="Arial" w:eastAsia="Arial" w:hAnsi="Arial" w:cs="Arial"/>
-                <w:sz w:val="20"/>
-                <w:szCs w:val="20"/>
-                <w:lang w:val="en-US"/>
-              </w:rPr>
-              <w:t>:00 =</w:t>
-            </w:r>
-            <w:r>
-              <w:rPr>
-                <w:rFonts w:ascii="Arial" w:eastAsia="Arial" w:hAnsi="Arial" w:cs="Arial"/>
-                <w:sz w:val="20"/>
-                <w:szCs w:val="20"/>
-                <w:lang w:val="en-US"/>
-              </w:rPr>
-              <w:t xml:space="preserve"> 4</w:t>
-            </w:r>
-          </w:p>
-          <w:p>
-            <w:pPr>
-              <w:widowControl w:val="0"/>
-              <w:spacing w:line="240" w:lineRule="auto"/>
-              <w:jc w:val="center"/>
-              <w:rPr>
-                <w:rFonts w:ascii="Arial" w:eastAsia="Arial" w:hAnsi="Arial" w:cs="Arial"/>
-                <w:sz w:val="20"/>
-                <w:szCs w:val="20"/>
-                <w:lang w:val="en-US"/>
-              </w:rPr>
-            </w:pPr>
-            <w:r>
-              <w:rPr>
-                <w:rFonts w:ascii="Arial" w:eastAsia="Arial" w:hAnsi="Arial" w:cs="Arial"/>
-                <w:sz w:val="20"/>
-                <w:szCs w:val="20"/>
-                <w:lang w:val="en-US"/>
-              </w:rPr>
-              <w:t>12</w:t>
-            </w:r>
-            <w:r>
-              <w:rPr>
-                <w:rFonts w:ascii="Arial" w:eastAsia="Arial" w:hAnsi="Arial" w:cs="Arial"/>
-                <w:sz w:val="20"/>
-                <w:szCs w:val="20"/>
-                <w:lang w:val="en-US"/>
-              </w:rPr>
-              <w:t>:00 =</w:t>
-            </w:r>
-            <w:r>
-              <w:rPr>
-                <w:rFonts w:ascii="Arial" w:eastAsia="Arial" w:hAnsi="Arial" w:cs="Arial"/>
-                <w:sz w:val="20"/>
-                <w:szCs w:val="20"/>
-                <w:lang w:val="en-US"/>
-              </w:rPr>
-              <w:t xml:space="preserve"> 9</w:t>
-            </w:r>
-          </w:p>
-          <w:p>
-            <w:pPr>
-              <w:widowControl w:val="0"/>
-              <w:spacing w:line="240" w:lineRule="auto"/>
-              <w:jc w:val="center"/>
-              <w:rPr>
-                <w:rFonts w:ascii="Arial" w:eastAsia="Arial" w:hAnsi="Arial" w:cs="Arial"/>
-                <w:sz w:val="20"/>
-                <w:szCs w:val="20"/>
-                <w:lang w:val="en-US"/>
-              </w:rPr>
-            </w:pPr>
-            <w:r>
-              <w:rPr>
-                <w:rFonts w:ascii="Arial" w:eastAsia="Arial" w:hAnsi="Arial" w:cs="Arial"/>
-                <w:sz w:val="20"/>
-                <w:szCs w:val="20"/>
-                <w:lang w:val="en-US"/>
-              </w:rPr>
-              <w:t>16</w:t>
-            </w:r>
-            <w:r>
-              <w:rPr>
-                <w:rFonts w:ascii="Arial" w:eastAsia="Arial" w:hAnsi="Arial" w:cs="Arial"/>
-                <w:sz w:val="20"/>
-                <w:szCs w:val="20"/>
-                <w:lang w:val="en-US"/>
-              </w:rPr>
-              <w:t>:00 =</w:t>
-            </w:r>
-            <w:r>
-              <w:rPr>
-                <w:rFonts w:ascii="Arial" w:eastAsia="Arial" w:hAnsi="Arial" w:cs="Arial"/>
-                <w:sz w:val="20"/>
-                <w:szCs w:val="20"/>
-                <w:lang w:val="en-US"/>
-              </w:rPr>
-              <w:t xml:space="preserve"> 14</w:t>
-            </w:r>
-          </w:p>
-          <w:p>
-            <w:pPr>
-              <w:widowControl w:val="0"/>
-              <w:spacing w:line="240" w:lineRule="auto"/>
-              <w:jc w:val="center"/>
-              <w:rPr>
-                <w:rFonts w:ascii="Arial" w:eastAsia="Arial" w:hAnsi="Arial" w:cs="Arial"/>
-                <w:sz w:val="20"/>
-                <w:szCs w:val="20"/>
-                <w:lang w:val="en-US"/>
-              </w:rPr>
-            </w:pPr>
-            <w:r>
-              <w:rPr>
-                <w:rFonts w:ascii="Arial" w:eastAsia="Arial" w:hAnsi="Arial" w:cs="Arial"/>
-                <w:sz w:val="20"/>
-                <w:szCs w:val="20"/>
-                <w:lang w:val="en-US"/>
-              </w:rPr>
-              <w:t>2</w:t>
-            </w:r>
-            <w:r>
-              <w:rPr>
-                <w:rFonts w:ascii="Arial" w:eastAsia="Arial" w:hAnsi="Arial" w:cs="Arial"/>
-                <w:sz w:val="20"/>
-                <w:szCs w:val="20"/>
-                <w:lang w:val="en-US"/>
-              </w:rPr>
-              <w:t>0</w:t>
-            </w:r>
-            <w:r>
-              <w:rPr>
-                <w:rFonts w:ascii="Arial" w:eastAsia="Arial" w:hAnsi="Arial" w:cs="Arial"/>
-                <w:sz w:val="20"/>
-                <w:szCs w:val="20"/>
-                <w:lang w:val="en-US"/>
-              </w:rPr>
-              <w:t>:00 =</w:t>
-            </w:r>
-            <w:r>
-              <w:rPr>
-                <w:rFonts w:ascii="Arial" w:eastAsia="Arial" w:hAnsi="Arial" w:cs="Arial"/>
-                <w:sz w:val="20"/>
-                <w:szCs w:val="20"/>
-                <w:lang w:val="en-US"/>
-              </w:rPr>
-              <w:t xml:space="preserve"> 10</w:t>
+              <w:t>08:00 = 4</w:t>
+            </w:r>
+          </w:p>
+          <w:p>
+            <w:pPr>
+              <w:widowControl w:val="0"/>
+              <w:spacing w:line="240" w:lineRule="auto"/>
+              <w:jc w:val="center"/>
+              <w:rPr>
+                <w:rFonts w:ascii="Arial" w:eastAsia="Arial" w:hAnsi="Arial" w:cs="Arial"/>
+                <w:sz w:val="20"/>
+                <w:szCs w:val="20"/>
+                <w:lang w:val="en-US"/>
+              </w:rPr>
+            </w:pPr>
+            <w:r>
+              <w:rPr>
+                <w:rFonts w:ascii="Arial" w:eastAsia="Arial" w:hAnsi="Arial" w:cs="Arial"/>
+                <w:sz w:val="20"/>
+                <w:szCs w:val="20"/>
+                <w:lang w:val="en-US"/>
+              </w:rPr>
+              <w:t>12:00 = 9</w:t>
+            </w:r>
+          </w:p>
+          <w:p>
+            <w:pPr>
+              <w:widowControl w:val="0"/>
+              <w:spacing w:line="240" w:lineRule="auto"/>
+              <w:jc w:val="center"/>
+              <w:rPr>
+                <w:rFonts w:ascii="Arial" w:eastAsia="Arial" w:hAnsi="Arial" w:cs="Arial"/>
+                <w:sz w:val="20"/>
+                <w:szCs w:val="20"/>
+                <w:lang w:val="en-US"/>
+              </w:rPr>
+            </w:pPr>
+            <w:r>
+              <w:rPr>
+                <w:rFonts w:ascii="Arial" w:eastAsia="Arial" w:hAnsi="Arial" w:cs="Arial"/>
+                <w:sz w:val="20"/>
+                <w:szCs w:val="20"/>
+                <w:lang w:val="en-US"/>
+              </w:rPr>
+              <w:t>16:00 = 14</w:t>
+            </w:r>
+          </w:p>
+          <w:p>
+            <w:pPr>
+              <w:widowControl w:val="0"/>
+              <w:spacing w:line="240" w:lineRule="auto"/>
+              <w:jc w:val="center"/>
+              <w:rPr>
+                <w:rFonts w:ascii="Arial" w:eastAsia="Arial" w:hAnsi="Arial" w:cs="Arial"/>
+                <w:sz w:val="20"/>
+                <w:szCs w:val="20"/>
+                <w:lang w:val="en-US"/>
+              </w:rPr>
+            </w:pPr>
+            <w:r>
+              <w:rPr>
+                <w:rFonts w:ascii="Arial" w:eastAsia="Arial" w:hAnsi="Arial" w:cs="Arial"/>
+                <w:sz w:val="20"/>
+                <w:szCs w:val="20"/>
+                <w:lang w:val="en-US"/>
+              </w:rPr>
+              <w:t>20:00 = 10</w:t>
             </w:r>
           </w:p>
         </w:tc>
@@ -2304,6 +2232,15 @@
                 <w:lang w:val="en-US"/>
               </w:rPr>
             </w:pPr>
+            <w:r>
+              <w:rPr>
+                <w:rFonts w:ascii="Courier New" w:eastAsia="Courier New" w:hAnsi="Courier New" w:cs="Courier New"/>
+                <w:sz w:val="20"/>
+                <w:szCs w:val="20"/>
+                <w:lang w:val="en-US"/>
+              </w:rPr>
+              <w:t>Average daily temperature on the Celsius scale: 7, Fahrenheit scale: 44.6</w:t>
+            </w:r>
           </w:p>
         </w:tc>
         <w:tc>
@@ -2482,140 +2419,95 @@
                 <w:szCs w:val="20"/>
                 <w:lang w:val="en-US"/>
               </w:rPr>
-              <w:t xml:space="preserve"> = </w:t>
-            </w:r>
-            <w:r>
-              <w:rPr>
-                <w:rFonts w:ascii="Arial" w:eastAsia="Arial" w:hAnsi="Arial" w:cs="Arial"/>
-                <w:sz w:val="20"/>
-                <w:szCs w:val="20"/>
-                <w:lang w:val="en-US"/>
-              </w:rPr>
-              <w:t>4</w:t>
-            </w:r>
-          </w:p>
-          <w:p>
-            <w:pPr>
-              <w:widowControl w:val="0"/>
-              <w:spacing w:line="240" w:lineRule="auto"/>
-              <w:jc w:val="center"/>
-              <w:rPr>
-                <w:rFonts w:ascii="Arial" w:eastAsia="Arial" w:hAnsi="Arial" w:cs="Arial"/>
-                <w:sz w:val="20"/>
-                <w:szCs w:val="20"/>
-                <w:lang w:val="en-US"/>
-              </w:rPr>
-            </w:pPr>
-            <w:r>
-              <w:rPr>
-                <w:rFonts w:ascii="Arial" w:eastAsia="Arial" w:hAnsi="Arial" w:cs="Arial"/>
-                <w:sz w:val="20"/>
-                <w:szCs w:val="20"/>
-                <w:lang w:val="en-US"/>
-              </w:rPr>
-              <w:t xml:space="preserve">04:00 = </w:t>
-            </w:r>
-            <w:r>
-              <w:rPr>
-                <w:rFonts w:ascii="Arial" w:eastAsia="Arial" w:hAnsi="Arial" w:cs="Arial"/>
-                <w:sz w:val="20"/>
-                <w:szCs w:val="20"/>
-                <w:lang w:val="en-US"/>
-              </w:rPr>
-              <w:t>2</w:t>
-            </w:r>
-          </w:p>
-          <w:p>
-            <w:pPr>
-              <w:widowControl w:val="0"/>
-              <w:spacing w:line="240" w:lineRule="auto"/>
-              <w:jc w:val="center"/>
-              <w:rPr>
-                <w:rFonts w:ascii="Arial" w:eastAsia="Arial" w:hAnsi="Arial" w:cs="Arial"/>
-                <w:sz w:val="20"/>
-                <w:szCs w:val="20"/>
-                <w:lang w:val="en-US"/>
-              </w:rPr>
-            </w:pPr>
-            <w:r>
-              <w:rPr>
-                <w:rFonts w:ascii="Arial" w:eastAsia="Arial" w:hAnsi="Arial" w:cs="Arial"/>
-                <w:sz w:val="20"/>
-                <w:szCs w:val="20"/>
-                <w:lang w:val="en-US"/>
-              </w:rPr>
-              <w:t xml:space="preserve">08:00 = </w:t>
-            </w:r>
-            <w:r>
-              <w:rPr>
-                <w:rFonts w:ascii="Arial" w:eastAsia="Arial" w:hAnsi="Arial" w:cs="Arial"/>
-                <w:sz w:val="20"/>
-                <w:szCs w:val="20"/>
-                <w:lang w:val="en-US"/>
-              </w:rPr>
-              <w:t>7</w:t>
-            </w:r>
-          </w:p>
-          <w:p>
-            <w:pPr>
-              <w:widowControl w:val="0"/>
-              <w:spacing w:line="240" w:lineRule="auto"/>
-              <w:jc w:val="center"/>
-              <w:rPr>
-                <w:rFonts w:ascii="Arial" w:eastAsia="Arial" w:hAnsi="Arial" w:cs="Arial"/>
-                <w:sz w:val="20"/>
-                <w:szCs w:val="20"/>
-                <w:lang w:val="en-US"/>
-              </w:rPr>
-            </w:pPr>
-            <w:r>
-              <w:rPr>
-                <w:rFonts w:ascii="Arial" w:eastAsia="Arial" w:hAnsi="Arial" w:cs="Arial"/>
-                <w:sz w:val="20"/>
-                <w:szCs w:val="20"/>
-                <w:lang w:val="en-US"/>
-              </w:rPr>
-              <w:t>12:00 =</w:t>
-            </w:r>
-            <w:r>
-              <w:rPr>
-                <w:rFonts w:ascii="Arial" w:eastAsia="Arial" w:hAnsi="Arial" w:cs="Arial"/>
-                <w:sz w:val="20"/>
-                <w:szCs w:val="20"/>
-                <w:lang w:val="en-US"/>
-              </w:rPr>
-              <w:t xml:space="preserve"> 12</w:t>
-            </w:r>
-          </w:p>
-          <w:p>
-            <w:pPr>
-              <w:widowControl w:val="0"/>
-              <w:spacing w:line="240" w:lineRule="auto"/>
-              <w:jc w:val="center"/>
-              <w:rPr>
-                <w:rFonts w:ascii="Arial" w:eastAsia="Arial" w:hAnsi="Arial" w:cs="Arial"/>
-                <w:sz w:val="20"/>
-                <w:szCs w:val="20"/>
-                <w:lang w:val="en-US"/>
-              </w:rPr>
-            </w:pPr>
-            <w:r>
-              <w:rPr>
-                <w:rFonts w:ascii="Arial" w:eastAsia="Arial" w:hAnsi="Arial" w:cs="Arial"/>
-                <w:sz w:val="20"/>
-                <w:szCs w:val="20"/>
-                <w:lang w:val="en-US"/>
-              </w:rPr>
-              <w:t>16:00 =</w:t>
-            </w:r>
-            <w:r>
-              <w:rPr>
-                <w:rFonts w:ascii="Arial" w:eastAsia="Arial" w:hAnsi="Arial" w:cs="Arial"/>
-                <w:sz w:val="20"/>
-                <w:szCs w:val="20"/>
-                <w:lang w:val="en-US"/>
-              </w:rPr>
-              <w:t xml:space="preserve"> 16</w:t>
+              <w:t xml:space="preserve"> = 4</w:t>
+            </w:r>
+          </w:p>
+          <w:p>
+            <w:pPr>
+              <w:widowControl w:val="0"/>
+              <w:spacing w:line="240" w:lineRule="auto"/>
+              <w:jc w:val="center"/>
+              <w:rPr>
+                <w:rFonts w:ascii="Arial" w:eastAsia="Arial" w:hAnsi="Arial" w:cs="Arial"/>
+                <w:sz w:val="20"/>
+                <w:szCs w:val="20"/>
+                <w:lang w:val="en-US"/>
+              </w:rPr>
+            </w:pPr>
+            <w:r>
+              <w:rPr>
+                <w:rFonts w:ascii="Arial" w:eastAsia="Arial" w:hAnsi="Arial" w:cs="Arial"/>
+                <w:sz w:val="20"/>
+                <w:szCs w:val="20"/>
+                <w:lang w:val="en-US"/>
+              </w:rPr>
+              <w:t>04:00 = 2</w:t>
+            </w:r>
+          </w:p>
+          <w:p>
+            <w:pPr>
+              <w:widowControl w:val="0"/>
+              <w:spacing w:line="240" w:lineRule="auto"/>
+              <w:jc w:val="center"/>
+              <w:rPr>
+                <w:rFonts w:ascii="Arial" w:eastAsia="Arial" w:hAnsi="Arial" w:cs="Arial"/>
+                <w:sz w:val="20"/>
+                <w:szCs w:val="20"/>
+                <w:lang w:val="en-US"/>
+              </w:rPr>
+            </w:pPr>
+            <w:r>
+              <w:rPr>
+                <w:rFonts w:ascii="Arial" w:eastAsia="Arial" w:hAnsi="Arial" w:cs="Arial"/>
+                <w:sz w:val="20"/>
+                <w:szCs w:val="20"/>
+                <w:lang w:val="en-US"/>
+              </w:rPr>
+              <w:t>08:00 = 7</w:t>
+            </w:r>
+          </w:p>
+          <w:p>
+            <w:pPr>
+              <w:widowControl w:val="0"/>
+              <w:spacing w:line="240" w:lineRule="auto"/>
+              <w:jc w:val="center"/>
+              <w:rPr>
+                <w:rFonts w:ascii="Arial" w:eastAsia="Arial" w:hAnsi="Arial" w:cs="Arial"/>
+                <w:sz w:val="20"/>
+                <w:szCs w:val="20"/>
+                <w:lang w:val="en-US"/>
+              </w:rPr>
+            </w:pPr>
+            <w:r>
+              <w:rPr>
+                <w:rFonts w:ascii="Arial" w:eastAsia="Arial" w:hAnsi="Arial" w:cs="Arial"/>
+                <w:sz w:val="20"/>
+                <w:szCs w:val="20"/>
+                <w:lang w:val="en-US"/>
+              </w:rPr>
+              <w:t>12:00 = 12</w:t>
+            </w:r>
+          </w:p>
+          <w:p>
+            <w:pPr>
+              <w:widowControl w:val="0"/>
+              <w:spacing w:line="240" w:lineRule="auto"/>
+              <w:jc w:val="center"/>
+              <w:rPr>
+                <w:rFonts w:ascii="Arial" w:eastAsia="Arial" w:hAnsi="Arial" w:cs="Arial"/>
+                <w:sz w:val="20"/>
+                <w:szCs w:val="20"/>
+                <w:lang w:val="en-US"/>
+              </w:rPr>
+            </w:pPr>
+            <w:r>
+              <w:rPr>
+                <w:rFonts w:ascii="Arial" w:eastAsia="Arial" w:hAnsi="Arial" w:cs="Arial"/>
+                <w:sz w:val="20"/>
+                <w:szCs w:val="20"/>
+                <w:lang w:val="en-US"/>
+              </w:rPr>
+              <w:t>16:00 = 16</w:t>
             </w:r>
           </w:p>
           <w:p>
@@ -2637,16 +2529,7 @@
                 <w:szCs w:val="20"/>
                 <w:lang w:val="en-US"/>
               </w:rPr>
-              <w:t>20:00 =</w:t>
-            </w:r>
-            <w:r>
-              <w:rPr>
-                <w:rFonts w:ascii="Arial" w:eastAsia="Arial" w:hAnsi="Arial" w:cs="Arial"/>
-                <w:sz w:val="20"/>
-                <w:szCs w:val="20"/>
-                <w:lang w:val="en-US"/>
-              </w:rPr>
-              <w:t xml:space="preserve"> 12</w:t>
+              <w:t>20:00 = 12</w:t>
             </w:r>
           </w:p>
         </w:tc>
@@ -2687,6 +2570,15 @@
                 <w:lang w:val="en-US"/>
               </w:rPr>
             </w:pPr>
+            <w:r>
+              <w:rPr>
+                <w:rFonts w:ascii="Courier New" w:eastAsia="Courier New" w:hAnsi="Courier New" w:cs="Courier New"/>
+                <w:sz w:val="20"/>
+                <w:szCs w:val="20"/>
+                <w:lang w:val="en-US"/>
+              </w:rPr>
+              <w:t>Average daily temperature on the Celsius scale: 8.83, Fahrenheit scale: 47.9</w:t>
+            </w:r>
           </w:p>
         </w:tc>
         <w:tc>
@@ -2861,140 +2753,95 @@
                 <w:szCs w:val="20"/>
                 <w:lang w:val="en-US"/>
               </w:rPr>
-              <w:t xml:space="preserve"> = </w:t>
-            </w:r>
-            <w:r>
-              <w:rPr>
-                <w:rFonts w:ascii="Arial" w:eastAsia="Arial" w:hAnsi="Arial" w:cs="Arial"/>
-                <w:sz w:val="20"/>
-                <w:szCs w:val="20"/>
-                <w:lang w:val="en-US"/>
-              </w:rPr>
-              <w:t>-5</w:t>
-            </w:r>
-          </w:p>
-          <w:p>
-            <w:pPr>
-              <w:widowControl w:val="0"/>
-              <w:spacing w:line="240" w:lineRule="auto"/>
-              <w:jc w:val="center"/>
-              <w:rPr>
-                <w:rFonts w:ascii="Arial" w:eastAsia="Arial" w:hAnsi="Arial" w:cs="Arial"/>
-                <w:sz w:val="20"/>
-                <w:szCs w:val="20"/>
-                <w:lang w:val="en-US"/>
-              </w:rPr>
-            </w:pPr>
-            <w:r>
-              <w:rPr>
-                <w:rFonts w:ascii="Arial" w:eastAsia="Arial" w:hAnsi="Arial" w:cs="Arial"/>
-                <w:sz w:val="20"/>
-                <w:szCs w:val="20"/>
-                <w:lang w:val="en-US"/>
-              </w:rPr>
-              <w:t xml:space="preserve">04:00 = </w:t>
-            </w:r>
-            <w:r>
-              <w:rPr>
-                <w:rFonts w:ascii="Arial" w:eastAsia="Arial" w:hAnsi="Arial" w:cs="Arial"/>
-                <w:sz w:val="20"/>
-                <w:szCs w:val="20"/>
-                <w:lang w:val="en-US"/>
-              </w:rPr>
-              <w:t>-6</w:t>
-            </w:r>
-          </w:p>
-          <w:p>
-            <w:pPr>
-              <w:widowControl w:val="0"/>
-              <w:spacing w:line="240" w:lineRule="auto"/>
-              <w:jc w:val="center"/>
-              <w:rPr>
-                <w:rFonts w:ascii="Arial" w:eastAsia="Arial" w:hAnsi="Arial" w:cs="Arial"/>
-                <w:sz w:val="20"/>
-                <w:szCs w:val="20"/>
-                <w:lang w:val="en-US"/>
-              </w:rPr>
-            </w:pPr>
-            <w:r>
-              <w:rPr>
-                <w:rFonts w:ascii="Arial" w:eastAsia="Arial" w:hAnsi="Arial" w:cs="Arial"/>
-                <w:sz w:val="20"/>
-                <w:szCs w:val="20"/>
-                <w:lang w:val="en-US"/>
-              </w:rPr>
-              <w:t xml:space="preserve">08:00 = </w:t>
-            </w:r>
-            <w:r>
-              <w:rPr>
-                <w:rFonts w:ascii="Arial" w:eastAsia="Arial" w:hAnsi="Arial" w:cs="Arial"/>
-                <w:sz w:val="20"/>
-                <w:szCs w:val="20"/>
-                <w:lang w:val="en-US"/>
-              </w:rPr>
-              <w:t>-2</w:t>
-            </w:r>
-          </w:p>
-          <w:p>
-            <w:pPr>
-              <w:widowControl w:val="0"/>
-              <w:spacing w:line="240" w:lineRule="auto"/>
-              <w:jc w:val="center"/>
-              <w:rPr>
-                <w:rFonts w:ascii="Arial" w:eastAsia="Arial" w:hAnsi="Arial" w:cs="Arial"/>
-                <w:sz w:val="20"/>
-                <w:szCs w:val="20"/>
-                <w:lang w:val="en-US"/>
-              </w:rPr>
-            </w:pPr>
-            <w:r>
-              <w:rPr>
-                <w:rFonts w:ascii="Arial" w:eastAsia="Arial" w:hAnsi="Arial" w:cs="Arial"/>
-                <w:sz w:val="20"/>
-                <w:szCs w:val="20"/>
-                <w:lang w:val="en-US"/>
-              </w:rPr>
-              <w:t>12:00 =</w:t>
-            </w:r>
-            <w:r>
-              <w:rPr>
-                <w:rFonts w:ascii="Arial" w:eastAsia="Arial" w:hAnsi="Arial" w:cs="Arial"/>
-                <w:sz w:val="20"/>
-                <w:szCs w:val="20"/>
-                <w:lang w:val="en-US"/>
-              </w:rPr>
-              <w:t xml:space="preserve"> 0</w:t>
-            </w:r>
-          </w:p>
-          <w:p>
-            <w:pPr>
-              <w:widowControl w:val="0"/>
-              <w:spacing w:line="240" w:lineRule="auto"/>
-              <w:jc w:val="center"/>
-              <w:rPr>
-                <w:rFonts w:ascii="Arial" w:eastAsia="Arial" w:hAnsi="Arial" w:cs="Arial"/>
-                <w:sz w:val="20"/>
-                <w:szCs w:val="20"/>
-                <w:lang w:val="en-US"/>
-              </w:rPr>
-            </w:pPr>
-            <w:r>
-              <w:rPr>
-                <w:rFonts w:ascii="Arial" w:eastAsia="Arial" w:hAnsi="Arial" w:cs="Arial"/>
-                <w:sz w:val="20"/>
-                <w:szCs w:val="20"/>
-                <w:lang w:val="en-US"/>
-              </w:rPr>
-              <w:t>16:00 =</w:t>
-            </w:r>
-            <w:r>
-              <w:rPr>
-                <w:rFonts w:ascii="Arial" w:eastAsia="Arial" w:hAnsi="Arial" w:cs="Arial"/>
-                <w:sz w:val="20"/>
-                <w:szCs w:val="20"/>
-                <w:lang w:val="en-US"/>
-              </w:rPr>
-              <w:t xml:space="preserve"> -1</w:t>
+              <w:t xml:space="preserve"> = -5</w:t>
+            </w:r>
+          </w:p>
+          <w:p>
+            <w:pPr>
+              <w:widowControl w:val="0"/>
+              <w:spacing w:line="240" w:lineRule="auto"/>
+              <w:jc w:val="center"/>
+              <w:rPr>
+                <w:rFonts w:ascii="Arial" w:eastAsia="Arial" w:hAnsi="Arial" w:cs="Arial"/>
+                <w:sz w:val="20"/>
+                <w:szCs w:val="20"/>
+                <w:lang w:val="en-US"/>
+              </w:rPr>
+            </w:pPr>
+            <w:r>
+              <w:rPr>
+                <w:rFonts w:ascii="Arial" w:eastAsia="Arial" w:hAnsi="Arial" w:cs="Arial"/>
+                <w:sz w:val="20"/>
+                <w:szCs w:val="20"/>
+                <w:lang w:val="en-US"/>
+              </w:rPr>
+              <w:t>04:00 = -6</w:t>
+            </w:r>
+          </w:p>
+          <w:p>
+            <w:pPr>
+              <w:widowControl w:val="0"/>
+              <w:spacing w:line="240" w:lineRule="auto"/>
+              <w:jc w:val="center"/>
+              <w:rPr>
+                <w:rFonts w:ascii="Arial" w:eastAsia="Arial" w:hAnsi="Arial" w:cs="Arial"/>
+                <w:sz w:val="20"/>
+                <w:szCs w:val="20"/>
+                <w:lang w:val="en-US"/>
+              </w:rPr>
+            </w:pPr>
+            <w:r>
+              <w:rPr>
+                <w:rFonts w:ascii="Arial" w:eastAsia="Arial" w:hAnsi="Arial" w:cs="Arial"/>
+                <w:sz w:val="20"/>
+                <w:szCs w:val="20"/>
+                <w:lang w:val="en-US"/>
+              </w:rPr>
+              <w:t>08:00 = -2</w:t>
+            </w:r>
+          </w:p>
+          <w:p>
+            <w:pPr>
+              <w:widowControl w:val="0"/>
+              <w:spacing w:line="240" w:lineRule="auto"/>
+              <w:jc w:val="center"/>
+              <w:rPr>
+                <w:rFonts w:ascii="Arial" w:eastAsia="Arial" w:hAnsi="Arial" w:cs="Arial"/>
+                <w:sz w:val="20"/>
+                <w:szCs w:val="20"/>
+                <w:lang w:val="en-US"/>
+              </w:rPr>
+            </w:pPr>
+            <w:r>
+              <w:rPr>
+                <w:rFonts w:ascii="Arial" w:eastAsia="Arial" w:hAnsi="Arial" w:cs="Arial"/>
+                <w:sz w:val="20"/>
+                <w:szCs w:val="20"/>
+                <w:lang w:val="en-US"/>
+              </w:rPr>
+              <w:t>12:00 = 0</w:t>
+            </w:r>
+          </w:p>
+          <w:p>
+            <w:pPr>
+              <w:widowControl w:val="0"/>
+              <w:spacing w:line="240" w:lineRule="auto"/>
+              <w:jc w:val="center"/>
+              <w:rPr>
+                <w:rFonts w:ascii="Arial" w:eastAsia="Arial" w:hAnsi="Arial" w:cs="Arial"/>
+                <w:sz w:val="20"/>
+                <w:szCs w:val="20"/>
+                <w:lang w:val="en-US"/>
+              </w:rPr>
+            </w:pPr>
+            <w:r>
+              <w:rPr>
+                <w:rFonts w:ascii="Arial" w:eastAsia="Arial" w:hAnsi="Arial" w:cs="Arial"/>
+                <w:sz w:val="20"/>
+                <w:szCs w:val="20"/>
+                <w:lang w:val="en-US"/>
+              </w:rPr>
+              <w:t>16:00 = -1</w:t>
             </w:r>
           </w:p>
           <w:p>
@@ -3024,16 +2871,7 @@
                 <w:lang w:val="en-US"/>
               </w:rPr>
               <w:lastRenderedPageBreak/>
-              <w:t>20:00 =</w:t>
-            </w:r>
-            <w:r>
-              <w:rPr>
-                <w:rFonts w:ascii="Arial" w:eastAsia="Arial" w:hAnsi="Arial" w:cs="Arial"/>
-                <w:sz w:val="20"/>
-                <w:szCs w:val="20"/>
-                <w:lang w:val="en-US"/>
-              </w:rPr>
-              <w:t xml:space="preserve"> -2</w:t>
+              <w:t>20:00 = -2</w:t>
             </w:r>
           </w:p>
         </w:tc>
@@ -3071,8 +2909,18 @@
                 <w:rFonts w:ascii="Courier New" w:eastAsia="Courier New" w:hAnsi="Courier New" w:cs="Courier New"/>
                 <w:sz w:val="20"/>
                 <w:szCs w:val="20"/>
-              </w:rPr>
-            </w:pPr>
+                <w:lang w:val="ru-RU"/>
+              </w:rPr>
+            </w:pPr>
+            <w:r>
+              <w:rPr>
+                <w:rFonts w:ascii="Courier New" w:eastAsia="Courier New" w:hAnsi="Courier New" w:cs="Courier New"/>
+                <w:sz w:val="20"/>
+                <w:szCs w:val="20"/>
+              </w:rPr>
+              <w:lastRenderedPageBreak/>
+              <w:t>Average daily temperature on the Celsius scale: -2.67, Fahrenheit scale: 27.2</w:t>
+            </w:r>
           </w:p>
         </w:tc>
         <w:tc>
@@ -3177,25 +3025,7 @@
                 <w:szCs w:val="24"/>
                 <w:lang w:val="en-US"/>
               </w:rPr>
-              <w:t>3</w:t>
-            </w:r>
-            <w:r>
-              <w:rPr>
-                <w:b/>
-                <w:sz w:val="24"/>
-                <w:szCs w:val="24"/>
-                <w:lang w:val="en-US"/>
-              </w:rPr>
-              <w:t>_</w:t>
-            </w:r>
-            <w:r>
-              <w:rPr>
-                <w:b/>
-                <w:sz w:val="24"/>
-                <w:szCs w:val="24"/>
-                <w:lang w:val="en-US"/>
-              </w:rPr>
-              <w:t>01</w:t>
+              <w:t>3_01</w:t>
             </w:r>
           </w:p>
         </w:tc>
@@ -3281,8 +3111,18 @@
                 <w:rFonts w:ascii="Courier New" w:eastAsia="Courier New" w:hAnsi="Courier New" w:cs="Courier New"/>
                 <w:sz w:val="20"/>
                 <w:szCs w:val="20"/>
-              </w:rPr>
-            </w:pPr>
+                <w:lang w:val="en-US"/>
+              </w:rPr>
+            </w:pPr>
+            <w:r>
+              <w:rPr>
+                <w:rFonts w:ascii="Courier New" w:eastAsia="Courier New" w:hAnsi="Courier New" w:cs="Courier New"/>
+                <w:sz w:val="20"/>
+                <w:szCs w:val="20"/>
+                <w:lang w:val="en-US"/>
+              </w:rPr>
+              <w:t>7</w:t>
+            </w:r>
           </w:p>
         </w:tc>
         <w:tc>
@@ -3387,25 +3227,7 @@
                 <w:szCs w:val="24"/>
                 <w:lang w:val="en-US"/>
               </w:rPr>
-              <w:t>3</w:t>
-            </w:r>
-            <w:r>
-              <w:rPr>
-                <w:b/>
-                <w:sz w:val="24"/>
-                <w:szCs w:val="24"/>
-                <w:lang w:val="en-US"/>
-              </w:rPr>
-              <w:t>_</w:t>
-            </w:r>
-            <w:r>
-              <w:rPr>
-                <w:b/>
-                <w:sz w:val="24"/>
-                <w:szCs w:val="24"/>
-                <w:lang w:val="en-US"/>
-              </w:rPr>
-              <w:t>02</w:t>
+              <w:t>3_02</w:t>
             </w:r>
           </w:p>
         </w:tc>
@@ -3453,16 +3275,7 @@
                 <w:szCs w:val="20"/>
                 <w:lang w:val="en-US"/>
               </w:rPr>
-              <w:t>num =</w:t>
-            </w:r>
-            <w:r>
-              <w:rPr>
-                <w:rFonts w:ascii="Arial" w:eastAsia="Arial" w:hAnsi="Arial" w:cs="Arial"/>
-                <w:sz w:val="20"/>
-                <w:szCs w:val="20"/>
-                <w:lang w:val="en-US"/>
-              </w:rPr>
-              <w:t xml:space="preserve"> 236</w:t>
+              <w:t>num = 236</w:t>
             </w:r>
           </w:p>
         </w:tc>
@@ -3500,8 +3313,18 @@
                 <w:rFonts w:ascii="Courier New" w:eastAsia="Courier New" w:hAnsi="Courier New" w:cs="Courier New"/>
                 <w:sz w:val="20"/>
                 <w:szCs w:val="20"/>
-              </w:rPr>
-            </w:pPr>
+                <w:lang w:val="en-US"/>
+              </w:rPr>
+            </w:pPr>
+            <w:r>
+              <w:rPr>
+                <w:rFonts w:ascii="Courier New" w:eastAsia="Courier New" w:hAnsi="Courier New" w:cs="Courier New"/>
+                <w:sz w:val="20"/>
+                <w:szCs w:val="20"/>
+                <w:lang w:val="en-US"/>
+              </w:rPr>
+              <w:t>5</w:t>
+            </w:r>
           </w:p>
         </w:tc>
         <w:tc>
@@ -3606,16 +3429,7 @@
                 <w:szCs w:val="24"/>
                 <w:lang w:val="en-US"/>
               </w:rPr>
-              <w:t>3</w:t>
-            </w:r>
-            <w:r>
-              <w:rPr>
-                <w:b/>
-                <w:sz w:val="24"/>
-                <w:szCs w:val="24"/>
-                <w:lang w:val="en-US"/>
-              </w:rPr>
-              <w:t>_03</w:t>
+              <w:t>3_03</w:t>
             </w:r>
           </w:p>
         </w:tc>
@@ -3663,19 +3477,8 @@
                 <w:szCs w:val="20"/>
                 <w:lang w:val="en-US"/>
               </w:rPr>
-              <w:t>num =</w:t>
-            </w:r>
-            <w:r>
-              <w:rPr>
-                <w:rFonts w:ascii="Arial" w:eastAsia="Arial" w:hAnsi="Arial" w:cs="Arial"/>
-                <w:sz w:val="20"/>
-                <w:szCs w:val="20"/>
-                <w:lang w:val="en-US"/>
-              </w:rPr>
-              <w:t xml:space="preserve"> 45422</w:t>
-            </w:r>
-            <w:bookmarkStart w:id="0" w:name="_GoBack"/>
-            <w:bookmarkEnd w:id="0"/>
+              <w:t>num = 45422</w:t>
+            </w:r>
           </w:p>
         </w:tc>
         <w:tc>
@@ -3712,8 +3515,20 @@
                 <w:rFonts w:ascii="Courier New" w:eastAsia="Courier New" w:hAnsi="Courier New" w:cs="Courier New"/>
                 <w:sz w:val="20"/>
                 <w:szCs w:val="20"/>
-              </w:rPr>
-            </w:pPr>
+                <w:lang w:val="en-US"/>
+              </w:rPr>
+            </w:pPr>
+            <w:r>
+              <w:rPr>
+                <w:rFonts w:ascii="Courier New" w:eastAsia="Courier New" w:hAnsi="Courier New" w:cs="Courier New"/>
+                <w:sz w:val="20"/>
+                <w:szCs w:val="20"/>
+                <w:lang w:val="en-US"/>
+              </w:rPr>
+              <w:t>9</w:t>
+            </w:r>
+            <w:bookmarkStart w:id="0" w:name="_GoBack"/>
+            <w:bookmarkEnd w:id="0"/>
           </w:p>
         </w:tc>
         <w:tc>

</xml_diff>